<commit_message>
fertige Module KI-B1 und KI-B2 kopiert
</commit_message>
<xml_diff>
--- a/8_KI-Basismodule/KI-B2/KI-B2.2.2_TuringTest_AntwortenDurchführungOhneInternet.docx
+++ b/8_KI-Basismodule/KI-B2/KI-B2.2.2_TuringTest_AntwortenDurchführungOhneInternet.docx
@@ -34,6 +34,7 @@
     </w:p>
     <w:p>
       <w:pPr>
+        <w:jc w:val="both"/>
         <w:rPr>
           <w:rFonts w:asciiTheme="majorHAnsi" w:hAnsiTheme="majorHAnsi" w:cstheme="majorHAnsi"/>
         </w:rPr>
@@ -1929,12 +1930,8 @@
       </w:r>
     </w:p>
     <w:sectPr>
-      <w:headerReference w:type="even" r:id="rId8"/>
-      <w:headerReference w:type="default" r:id="rId9"/>
-      <w:footerReference w:type="even" r:id="rId10"/>
-      <w:footerReference w:type="default" r:id="rId11"/>
-      <w:headerReference w:type="first" r:id="rId12"/>
-      <w:footerReference w:type="first" r:id="rId13"/>
+      <w:headerReference w:type="default" r:id="rId8"/>
+      <w:footerReference w:type="default" r:id="rId9"/>
       <w:pgSz w:w="11906" w:h="16838"/>
       <w:pgMar w:top="1418" w:right="1531" w:bottom="1276" w:left="1531" w:header="284" w:footer="284" w:gutter="0"/>
       <w:cols w:space="708"/>
@@ -1964,16 +1961,6 @@
 </file>
 
 <file path=word/footer1.xml><?xml version="1.0" encoding="utf-8"?>
-<w:ftr xmlns:wpc="http://schemas.microsoft.com/office/word/2010/wordprocessingCanvas" xmlns:cx="http://schemas.microsoft.com/office/drawing/2014/chartex" xmlns:cx1="http://schemas.microsoft.com/office/drawing/2015/9/8/chartex" xmlns:cx2="http://schemas.microsoft.com/office/drawing/2015/10/21/chartex" xmlns:cx3="http://schemas.microsoft.com/office/drawing/2016/5/9/chartex" xmlns:cx4="http://schemas.microsoft.com/office/drawing/2016/5/10/chartex" xmlns:cx5="http://schemas.microsoft.com/office/drawing/2016/5/11/chartex" xmlns:cx6="http://schemas.microsoft.com/office/drawing/2016/5/12/chartex" xmlns:cx7="http://schemas.microsoft.com/office/drawing/2016/5/13/chartex" xmlns:cx8="http://schemas.microsoft.com/office/drawing/2016/5/14/chartex" xmlns:mc="http://schemas.openxmlformats.org/markup-compatibility/2006" xmlns:aink="http://schemas.microsoft.com/office/drawing/2016/ink" xmlns:am3d="http://schemas.microsoft.com/office/drawing/2017/model3d" xmlns:o="urn:schemas-microsoft-com:office:office" xmlns:oel="http://schemas.microsoft.com/office/2019/extlst" xmlns:r="http://schemas.openxmlformats.org/officeDocument/2006/relationships" xmlns:m="http://schemas.openxmlformats.org/officeDocument/2006/math" xmlns:v="urn:schemas-microsoft-com:vml" xmlns:wp14="http://schemas.microsoft.com/office/word/2010/wordprocessingDrawing" xmlns:wp="http://schemas.openxmlformats.org/drawingml/2006/wordprocessingDrawing" xmlns:w10="urn:schemas-microsoft-com:office:word" xmlns:w="http://schemas.openxmlformats.org/wordprocessingml/2006/main" xmlns:w14="http://schemas.microsoft.com/office/word/2010/wordml" xmlns:w15="http://schemas.microsoft.com/office/word/2012/wordml" xmlns:w16cex="http://schemas.microsoft.com/office/word/2018/wordml/cex" xmlns:w16cid="http://schemas.microsoft.com/office/word/2016/wordml/cid" xmlns:w16="http://schemas.microsoft.com/office/word/2018/wordml" xmlns:w16sdtdh="http://schemas.microsoft.com/office/word/2020/wordml/sdtdatahash" xmlns:w16se="http://schemas.microsoft.com/office/word/2015/wordml/symex" xmlns:wpg="http://schemas.microsoft.com/office/word/2010/wordprocessingGroup" xmlns:wpi="http://schemas.microsoft.com/office/word/2010/wordprocessingInk" xmlns:wne="http://schemas.microsoft.com/office/word/2006/wordml" xmlns:wps="http://schemas.microsoft.com/office/word/2010/wordprocessingShape" mc:Ignorable="w14 w15 w16se w16cid w16 w16cex w16sdtdh wp14">
-  <w:p>
-    <w:pPr>
-      <w:pStyle w:val="Fuzeile"/>
-    </w:pPr>
-  </w:p>
-</w:ftr>
-</file>
-
-<file path=word/footer2.xml><?xml version="1.0" encoding="utf-8"?>
 <w:ftr xmlns:wpc="http://schemas.microsoft.com/office/word/2010/wordprocessingCanvas" xmlns:cx="http://schemas.microsoft.com/office/drawing/2014/chartex" xmlns:cx1="http://schemas.microsoft.com/office/drawing/2015/9/8/chartex" xmlns:cx2="http://schemas.microsoft.com/office/drawing/2015/10/21/chartex" xmlns:cx3="http://schemas.microsoft.com/office/drawing/2016/5/9/chartex" xmlns:cx4="http://schemas.microsoft.com/office/drawing/2016/5/10/chartex" xmlns:cx5="http://schemas.microsoft.com/office/drawing/2016/5/11/chartex" xmlns:cx6="http://schemas.microsoft.com/office/drawing/2016/5/12/chartex" xmlns:cx7="http://schemas.microsoft.com/office/drawing/2016/5/13/chartex" xmlns:cx8="http://schemas.microsoft.com/office/drawing/2016/5/14/chartex" xmlns:mc="http://schemas.openxmlformats.org/markup-compatibility/2006" xmlns:aink="http://schemas.microsoft.com/office/drawing/2016/ink" xmlns:am3d="http://schemas.microsoft.com/office/drawing/2017/model3d" xmlns:o="urn:schemas-microsoft-com:office:office" xmlns:oel="http://schemas.microsoft.com/office/2019/extlst" xmlns:r="http://schemas.openxmlformats.org/officeDocument/2006/relationships" xmlns:m="http://schemas.openxmlformats.org/officeDocument/2006/math" xmlns:v="urn:schemas-microsoft-com:vml" xmlns:wp14="http://schemas.microsoft.com/office/word/2010/wordprocessingDrawing" xmlns:wp="http://schemas.openxmlformats.org/drawingml/2006/wordprocessingDrawing" xmlns:w10="urn:schemas-microsoft-com:office:word" xmlns:w="http://schemas.openxmlformats.org/wordprocessingml/2006/main" xmlns:w14="http://schemas.microsoft.com/office/word/2010/wordml" xmlns:w15="http://schemas.microsoft.com/office/word/2012/wordml" xmlns:w16cex="http://schemas.microsoft.com/office/word/2018/wordml/cex" xmlns:w16cid="http://schemas.microsoft.com/office/word/2016/wordml/cid" xmlns:w16="http://schemas.microsoft.com/office/word/2018/wordml" xmlns:w16sdtdh="http://schemas.microsoft.com/office/word/2020/wordml/sdtdatahash" xmlns:w16se="http://schemas.microsoft.com/office/word/2015/wordml/symex" xmlns:wpg="http://schemas.microsoft.com/office/word/2010/wordprocessingGroup" xmlns:wpi="http://schemas.microsoft.com/office/word/2010/wordprocessingInk" xmlns:wne="http://schemas.microsoft.com/office/word/2006/wordml" xmlns:wps="http://schemas.microsoft.com/office/word/2010/wordprocessingShape" mc:Ignorable="w14 w15 w16se w16cid w16 w16cex w16sdtdh wp14">
   <w:p>
     <w:pPr>
@@ -2372,7 +2359,13 @@
       <w:rPr>
         <w:sz w:val="18"/>
       </w:rPr>
-      <w:t xml:space="preserve"> 20.10.21</w:t>
+      <w:t xml:space="preserve"> </w:t>
+    </w:r>
+    <w:r>
+      <w:rPr>
+        <w:sz w:val="18"/>
+      </w:rPr>
+      <w:t>27.06.2023</w:t>
     </w:r>
     <w:r>
       <w:rPr>
@@ -2456,16 +2449,6 @@
       </w:rPr>
       <w:fldChar w:fldCharType="end"/>
     </w:r>
-  </w:p>
-</w:ftr>
-</file>
-
-<file path=word/footer3.xml><?xml version="1.0" encoding="utf-8"?>
-<w:ftr xmlns:wpc="http://schemas.microsoft.com/office/word/2010/wordprocessingCanvas" xmlns:cx="http://schemas.microsoft.com/office/drawing/2014/chartex" xmlns:cx1="http://schemas.microsoft.com/office/drawing/2015/9/8/chartex" xmlns:cx2="http://schemas.microsoft.com/office/drawing/2015/10/21/chartex" xmlns:cx3="http://schemas.microsoft.com/office/drawing/2016/5/9/chartex" xmlns:cx4="http://schemas.microsoft.com/office/drawing/2016/5/10/chartex" xmlns:cx5="http://schemas.microsoft.com/office/drawing/2016/5/11/chartex" xmlns:cx6="http://schemas.microsoft.com/office/drawing/2016/5/12/chartex" xmlns:cx7="http://schemas.microsoft.com/office/drawing/2016/5/13/chartex" xmlns:cx8="http://schemas.microsoft.com/office/drawing/2016/5/14/chartex" xmlns:mc="http://schemas.openxmlformats.org/markup-compatibility/2006" xmlns:aink="http://schemas.microsoft.com/office/drawing/2016/ink" xmlns:am3d="http://schemas.microsoft.com/office/drawing/2017/model3d" xmlns:o="urn:schemas-microsoft-com:office:office" xmlns:oel="http://schemas.microsoft.com/office/2019/extlst" xmlns:r="http://schemas.openxmlformats.org/officeDocument/2006/relationships" xmlns:m="http://schemas.openxmlformats.org/officeDocument/2006/math" xmlns:v="urn:schemas-microsoft-com:vml" xmlns:wp14="http://schemas.microsoft.com/office/word/2010/wordprocessingDrawing" xmlns:wp="http://schemas.openxmlformats.org/drawingml/2006/wordprocessingDrawing" xmlns:w10="urn:schemas-microsoft-com:office:word" xmlns:w="http://schemas.openxmlformats.org/wordprocessingml/2006/main" xmlns:w14="http://schemas.microsoft.com/office/word/2010/wordml" xmlns:w15="http://schemas.microsoft.com/office/word/2012/wordml" xmlns:w16cex="http://schemas.microsoft.com/office/word/2018/wordml/cex" xmlns:w16cid="http://schemas.microsoft.com/office/word/2016/wordml/cid" xmlns:w16="http://schemas.microsoft.com/office/word/2018/wordml" xmlns:w16sdtdh="http://schemas.microsoft.com/office/word/2020/wordml/sdtdatahash" xmlns:w16se="http://schemas.microsoft.com/office/word/2015/wordml/symex" xmlns:wpg="http://schemas.microsoft.com/office/word/2010/wordprocessingGroup" xmlns:wpi="http://schemas.microsoft.com/office/word/2010/wordprocessingInk" xmlns:wne="http://schemas.microsoft.com/office/word/2006/wordml" xmlns:wps="http://schemas.microsoft.com/office/word/2010/wordprocessingShape" mc:Ignorable="w14 w15 w16se w16cid w16 w16cex w16sdtdh wp14">
-  <w:p>
-    <w:pPr>
-      <w:pStyle w:val="Fuzeile"/>
-    </w:pPr>
   </w:p>
 </w:ftr>
 </file>
@@ -2490,16 +2473,6 @@
 </file>
 
 <file path=word/header1.xml><?xml version="1.0" encoding="utf-8"?>
-<w:hdr xmlns:wpc="http://schemas.microsoft.com/office/word/2010/wordprocessingCanvas" xmlns:cx="http://schemas.microsoft.com/office/drawing/2014/chartex" xmlns:cx1="http://schemas.microsoft.com/office/drawing/2015/9/8/chartex" xmlns:cx2="http://schemas.microsoft.com/office/drawing/2015/10/21/chartex" xmlns:cx3="http://schemas.microsoft.com/office/drawing/2016/5/9/chartex" xmlns:cx4="http://schemas.microsoft.com/office/drawing/2016/5/10/chartex" xmlns:cx5="http://schemas.microsoft.com/office/drawing/2016/5/11/chartex" xmlns:cx6="http://schemas.microsoft.com/office/drawing/2016/5/12/chartex" xmlns:cx7="http://schemas.microsoft.com/office/drawing/2016/5/13/chartex" xmlns:cx8="http://schemas.microsoft.com/office/drawing/2016/5/14/chartex" xmlns:mc="http://schemas.openxmlformats.org/markup-compatibility/2006" xmlns:aink="http://schemas.microsoft.com/office/drawing/2016/ink" xmlns:am3d="http://schemas.microsoft.com/office/drawing/2017/model3d" xmlns:o="urn:schemas-microsoft-com:office:office" xmlns:oel="http://schemas.microsoft.com/office/2019/extlst" xmlns:r="http://schemas.openxmlformats.org/officeDocument/2006/relationships" xmlns:m="http://schemas.openxmlformats.org/officeDocument/2006/math" xmlns:v="urn:schemas-microsoft-com:vml" xmlns:wp14="http://schemas.microsoft.com/office/word/2010/wordprocessingDrawing" xmlns:wp="http://schemas.openxmlformats.org/drawingml/2006/wordprocessingDrawing" xmlns:w10="urn:schemas-microsoft-com:office:word" xmlns:w="http://schemas.openxmlformats.org/wordprocessingml/2006/main" xmlns:w14="http://schemas.microsoft.com/office/word/2010/wordml" xmlns:w15="http://schemas.microsoft.com/office/word/2012/wordml" xmlns:w16cex="http://schemas.microsoft.com/office/word/2018/wordml/cex" xmlns:w16cid="http://schemas.microsoft.com/office/word/2016/wordml/cid" xmlns:w16="http://schemas.microsoft.com/office/word/2018/wordml" xmlns:w16sdtdh="http://schemas.microsoft.com/office/word/2020/wordml/sdtdatahash" xmlns:w16se="http://schemas.microsoft.com/office/word/2015/wordml/symex" xmlns:wpg="http://schemas.microsoft.com/office/word/2010/wordprocessingGroup" xmlns:wpi="http://schemas.microsoft.com/office/word/2010/wordprocessingInk" xmlns:wne="http://schemas.microsoft.com/office/word/2006/wordml" xmlns:wps="http://schemas.microsoft.com/office/word/2010/wordprocessingShape" mc:Ignorable="w14 w15 w16se w16cid w16 w16cex w16sdtdh wp14">
-  <w:p>
-    <w:pPr>
-      <w:pStyle w:val="Kopfzeile"/>
-    </w:pPr>
-  </w:p>
-</w:hdr>
-</file>
-
-<file path=word/header2.xml><?xml version="1.0" encoding="utf-8"?>
 <w:hdr xmlns:wpc="http://schemas.microsoft.com/office/word/2010/wordprocessingCanvas" xmlns:cx="http://schemas.microsoft.com/office/drawing/2014/chartex" xmlns:cx1="http://schemas.microsoft.com/office/drawing/2015/9/8/chartex" xmlns:cx2="http://schemas.microsoft.com/office/drawing/2015/10/21/chartex" xmlns:cx3="http://schemas.microsoft.com/office/drawing/2016/5/9/chartex" xmlns:cx4="http://schemas.microsoft.com/office/drawing/2016/5/10/chartex" xmlns:cx5="http://schemas.microsoft.com/office/drawing/2016/5/11/chartex" xmlns:cx6="http://schemas.microsoft.com/office/drawing/2016/5/12/chartex" xmlns:cx7="http://schemas.microsoft.com/office/drawing/2016/5/13/chartex" xmlns:cx8="http://schemas.microsoft.com/office/drawing/2016/5/14/chartex" xmlns:mc="http://schemas.openxmlformats.org/markup-compatibility/2006" xmlns:aink="http://schemas.microsoft.com/office/drawing/2016/ink" xmlns:am3d="http://schemas.microsoft.com/office/drawing/2017/model3d" xmlns:o="urn:schemas-microsoft-com:office:office" xmlns:oel="http://schemas.microsoft.com/office/2019/extlst" xmlns:r="http://schemas.openxmlformats.org/officeDocument/2006/relationships" xmlns:m="http://schemas.openxmlformats.org/officeDocument/2006/math" xmlns:v="urn:schemas-microsoft-com:vml" xmlns:wp14="http://schemas.microsoft.com/office/word/2010/wordprocessingDrawing" xmlns:wp="http://schemas.openxmlformats.org/drawingml/2006/wordprocessingDrawing" xmlns:w10="urn:schemas-microsoft-com:office:word" xmlns:w="http://schemas.openxmlformats.org/wordprocessingml/2006/main" xmlns:w14="http://schemas.microsoft.com/office/word/2010/wordml" xmlns:w15="http://schemas.microsoft.com/office/word/2012/wordml" xmlns:w16cex="http://schemas.microsoft.com/office/word/2018/wordml/cex" xmlns:w16cid="http://schemas.microsoft.com/office/word/2016/wordml/cid" xmlns:w16="http://schemas.microsoft.com/office/word/2018/wordml" xmlns:w16sdtdh="http://schemas.microsoft.com/office/word/2020/wordml/sdtdatahash" xmlns:w16se="http://schemas.microsoft.com/office/word/2015/wordml/symex" xmlns:wpg="http://schemas.microsoft.com/office/word/2010/wordprocessingGroup" xmlns:wpi="http://schemas.microsoft.com/office/word/2010/wordprocessingInk" xmlns:wne="http://schemas.microsoft.com/office/word/2006/wordml" xmlns:wps="http://schemas.microsoft.com/office/word/2010/wordprocessingShape" mc:Ignorable="w14 w15 w16se w16cid w16 w16cex w16sdtdh wp14">
   <w:p>
     <w:pPr>
@@ -2823,16 +2796,6 @@
       </w:rPr>
       <w:t xml:space="preserve"> </w:t>
     </w:r>
-  </w:p>
-</w:hdr>
-</file>
-
-<file path=word/header3.xml><?xml version="1.0" encoding="utf-8"?>
-<w:hdr xmlns:wpc="http://schemas.microsoft.com/office/word/2010/wordprocessingCanvas" xmlns:cx="http://schemas.microsoft.com/office/drawing/2014/chartex" xmlns:cx1="http://schemas.microsoft.com/office/drawing/2015/9/8/chartex" xmlns:cx2="http://schemas.microsoft.com/office/drawing/2015/10/21/chartex" xmlns:cx3="http://schemas.microsoft.com/office/drawing/2016/5/9/chartex" xmlns:cx4="http://schemas.microsoft.com/office/drawing/2016/5/10/chartex" xmlns:cx5="http://schemas.microsoft.com/office/drawing/2016/5/11/chartex" xmlns:cx6="http://schemas.microsoft.com/office/drawing/2016/5/12/chartex" xmlns:cx7="http://schemas.microsoft.com/office/drawing/2016/5/13/chartex" xmlns:cx8="http://schemas.microsoft.com/office/drawing/2016/5/14/chartex" xmlns:mc="http://schemas.openxmlformats.org/markup-compatibility/2006" xmlns:aink="http://schemas.microsoft.com/office/drawing/2016/ink" xmlns:am3d="http://schemas.microsoft.com/office/drawing/2017/model3d" xmlns:o="urn:schemas-microsoft-com:office:office" xmlns:oel="http://schemas.microsoft.com/office/2019/extlst" xmlns:r="http://schemas.openxmlformats.org/officeDocument/2006/relationships" xmlns:m="http://schemas.openxmlformats.org/officeDocument/2006/math" xmlns:v="urn:schemas-microsoft-com:vml" xmlns:wp14="http://schemas.microsoft.com/office/word/2010/wordprocessingDrawing" xmlns:wp="http://schemas.openxmlformats.org/drawingml/2006/wordprocessingDrawing" xmlns:w10="urn:schemas-microsoft-com:office:word" xmlns:w="http://schemas.openxmlformats.org/wordprocessingml/2006/main" xmlns:w14="http://schemas.microsoft.com/office/word/2010/wordml" xmlns:w15="http://schemas.microsoft.com/office/word/2012/wordml" xmlns:w16cex="http://schemas.microsoft.com/office/word/2018/wordml/cex" xmlns:w16cid="http://schemas.microsoft.com/office/word/2016/wordml/cid" xmlns:w16="http://schemas.microsoft.com/office/word/2018/wordml" xmlns:w16sdtdh="http://schemas.microsoft.com/office/word/2020/wordml/sdtdatahash" xmlns:w16se="http://schemas.microsoft.com/office/word/2015/wordml/symex" xmlns:wpg="http://schemas.microsoft.com/office/word/2010/wordprocessingGroup" xmlns:wpi="http://schemas.microsoft.com/office/word/2010/wordprocessingInk" xmlns:wne="http://schemas.microsoft.com/office/word/2006/wordml" xmlns:wps="http://schemas.microsoft.com/office/word/2010/wordprocessingShape" mc:Ignorable="w14 w15 w16se w16cid w16 w16cex w16sdtdh wp14">
-  <w:p>
-    <w:pPr>
-      <w:pStyle w:val="Kopfzeile"/>
-    </w:pPr>
   </w:p>
 </w:hdr>
 </file>
@@ -16000,6 +15963,21 @@
       <w:contextualSpacing/>
     </w:pPr>
   </w:style>
+  <w:style w:type="paragraph" w:styleId="berarbeitung">
+    <w:name w:val="Revision"/>
+    <w:hidden/>
+    <w:uiPriority w:val="99"/>
+    <w:semiHidden/>
+    <w:rsid w:val="00441D54"/>
+    <w:pPr>
+      <w:spacing w:after="0" w:line="240" w:lineRule="auto"/>
+    </w:pPr>
+    <w:rPr>
+      <w:bCs/>
+      <w:sz w:val="21"/>
+      <w:lang w:eastAsia="de-DE"/>
+    </w:rPr>
+  </w:style>
 </w:styles>
 </file>
 

</xml_diff>